<commit_message>
Learned more about TF-IDF
</commit_message>
<xml_diff>
--- a/AI full-stack project specs.docx
+++ b/AI full-stack project specs.docx
@@ -615,6 +615,62 @@
     </w:p>
     <w:p/>
     <w:p>
+      <w:r>
+        <w:t xml:space="preserve">Using the TF-IDF for text analysis when it comes to the relevancy of a certain word in a document compared to a collection of documents. It has an inverse relation to the frequency of appearance of the word compared to its ranking. The ranking is a score, higher the score higher the importance. </w:t>
+      </w:r>
+      <w:r>
+        <w:br/>
+      </w:r>
+      <w:r>
+        <w:drawing>
+          <wp:inline distT="0" distB="0" distL="0" distR="0" wp14:anchorId="778C8EB8" wp14:editId="1A9D6B4D">
+            <wp:extent cx="4978400" cy="2686528"/>
+            <wp:effectExtent l="0" t="0" r="0" b="0"/>
+            <wp:docPr id="557232821" name="Picture 1"/>
+            <wp:cNvGraphicFramePr>
+              <a:graphicFrameLocks xmlns:a="http://schemas.openxmlformats.org/drawingml/2006/main" noChangeAspect="1"/>
+            </wp:cNvGraphicFramePr>
+            <a:graphic xmlns:a="http://schemas.openxmlformats.org/drawingml/2006/main">
+              <a:graphicData uri="http://schemas.openxmlformats.org/drawingml/2006/picture">
+                <pic:pic xmlns:pic="http://schemas.openxmlformats.org/drawingml/2006/picture">
+                  <pic:nvPicPr>
+                    <pic:cNvPr id="557232821" name=""/>
+                    <pic:cNvPicPr/>
+                  </pic:nvPicPr>
+                  <pic:blipFill>
+                    <a:blip r:embed="rId11"/>
+                    <a:stretch>
+                      <a:fillRect/>
+                    </a:stretch>
+                  </pic:blipFill>
+                  <pic:spPr>
+                    <a:xfrm>
+                      <a:off x="0" y="0"/>
+                      <a:ext cx="4982305" cy="2688635"/>
+                    </a:xfrm>
+                    <a:prstGeom prst="rect">
+                      <a:avLst/>
+                    </a:prstGeom>
+                  </pic:spPr>
+                </pic:pic>
+              </a:graphicData>
+            </a:graphic>
+          </wp:inline>
+        </w:drawing>
+      </w:r>
+    </w:p>
+    <w:p>
+      <w:proofErr w:type="gramStart"/>
+      <w:r>
+        <w:t>It’s</w:t>
+      </w:r>
+      <w:proofErr w:type="gramEnd"/>
+      <w:r>
+        <w:t xml:space="preserve"> range is [0,1].</w:t>
+      </w:r>
+    </w:p>
+    <w:p/>
+    <w:p>
       <w:pPr>
         <w:rPr>
           <w:b/>
@@ -663,7 +719,7 @@
       </w:r>
     </w:p>
     <w:p>
-      <w:hyperlink r:id="rId11">
+      <w:hyperlink r:id="rId12">
         <w:r>
           <w:rPr>
             <w:color w:val="1155CC"/>
@@ -674,7 +730,7 @@
       </w:hyperlink>
     </w:p>
     <w:p>
-      <w:hyperlink r:id="rId12">
+      <w:hyperlink r:id="rId13">
         <w:r>
           <w:rPr>
             <w:color w:val="1155CC"/>

</xml_diff>

<commit_message>
Working on converting generating multivalue movie recommendation
</commit_message>
<xml_diff>
--- a/AI full-stack project specs.docx
+++ b/AI full-stack project specs.docx
@@ -622,6 +622,9 @@
         <w:br/>
       </w:r>
       <w:r>
+        <w:rPr>
+          <w:noProof/>
+        </w:rPr>
         <w:drawing>
           <wp:inline distT="0" distB="0" distL="0" distR="0" wp14:anchorId="778C8EB8" wp14:editId="1A9D6B4D">
             <wp:extent cx="4978400" cy="2686528"/>
@@ -740,7 +743,19 @@
         </w:r>
       </w:hyperlink>
     </w:p>
-    <w:p/>
+    <w:p>
+      <w:hyperlink r:id="rId14" w:history="1">
+        <w:r>
+          <w:rPr>
+            <w:rStyle w:val="Hyperlink"/>
+          </w:rPr>
+          <w:t>https://www.geeksforgeeks.org/machine-learning/understanding-tf-idf-term-frequency-inverse-document-frequency/</w:t>
+        </w:r>
+      </w:hyperlink>
+      <w:r>
+        <w:t xml:space="preserve"> </w:t>
+      </w:r>
+    </w:p>
     <w:sectPr>
       <w:pgSz w:w="12240" w:h="15840"/>
       <w:pgMar w:top="1440" w:right="1440" w:bottom="1440" w:left="1440" w:header="720" w:footer="720" w:gutter="0"/>
@@ -1804,6 +1819,29 @@
       <w:szCs w:val="30"/>
     </w:rPr>
   </w:style>
+  <w:style w:type="character" w:styleId="Hyperlink">
+    <w:name w:val="Hyperlink"/>
+    <w:basedOn w:val="DefaultParagraphFont"/>
+    <w:uiPriority w:val="99"/>
+    <w:unhideWhenUsed/>
+    <w:rsid w:val="00BD458B"/>
+    <w:rPr>
+      <w:color w:val="0000FF" w:themeColor="hyperlink"/>
+      <w:u w:val="single"/>
+    </w:rPr>
+  </w:style>
+  <w:style w:type="character" w:styleId="UnresolvedMention">
+    <w:name w:val="Unresolved Mention"/>
+    <w:basedOn w:val="DefaultParagraphFont"/>
+    <w:uiPriority w:val="99"/>
+    <w:semiHidden/>
+    <w:unhideWhenUsed/>
+    <w:rsid w:val="00BD458B"/>
+    <w:rPr>
+      <w:color w:val="605E5C"/>
+      <w:shd w:val="clear" w:color="auto" w:fill="E1DFDD"/>
+    </w:rPr>
+  </w:style>
 </w:styles>
 </file>
 

</xml_diff>